<commit_message>
reports: Add Github link in files
</commit_message>
<xml_diff>
--- a/reports/Отчет по проектной практике.docx
+++ b/reports/Отчет по проектной практике.docx
@@ -564,6 +564,13 @@
     </w:p>
     <w:sdt>
       <w:sdtPr>
+        <w:rPr>
+          <w:rFonts w:ascii="Calibri" w:eastAsia="Calibri" w:hAnsi="Calibri" w:cs="Calibri"/>
+          <w:b w:val="0"/>
+          <w:color w:val="auto"/>
+          <w:sz w:val="22"/>
+          <w:szCs w:val="22"/>
+        </w:rPr>
         <w:id w:val="-1446077213"/>
         <w:docPartObj>
           <w:docPartGallery w:val="Table of Contents"/>
@@ -572,12 +579,8 @@
       </w:sdtPr>
       <w:sdtEndPr>
         <w:rPr>
-          <w:rFonts w:ascii="Calibri" w:eastAsia="Calibri" w:hAnsi="Calibri" w:cs="Calibri"/>
           <w:bCs/>
           <w:noProof/>
-          <w:color w:val="auto"/>
-          <w:sz w:val="22"/>
-          <w:szCs w:val="22"/>
         </w:rPr>
       </w:sdtEndPr>
       <w:sdtContent>
@@ -1692,10 +1695,7 @@
       </w:pPr>
       <w:bookmarkStart w:id="1" w:name="_Toc198565335"/>
       <w:r>
-        <w:t xml:space="preserve">1. </w:t>
-      </w:r>
-      <w:r>
-        <w:t>Общая информация о проекте</w:t>
+        <w:t>1. Общая информация о проекте</w:t>
       </w:r>
       <w:bookmarkEnd w:id="1"/>
     </w:p>
@@ -1718,36 +1718,14 @@
           <w:b/>
           <w:sz w:val="28"/>
         </w:rPr>
-        <w:t xml:space="preserve">Цель </w:t>
-      </w:r>
-      <w:r>
-        <w:rPr>
-          <w:rFonts w:ascii="Times New Roman" w:eastAsia="Times New Roman" w:hAnsi="Times New Roman"/>
-          <w:b/>
-          <w:sz w:val="28"/>
-        </w:rPr>
-        <w:t xml:space="preserve">проекта: </w:t>
-      </w:r>
-      <w:r>
-        <w:rPr>
-          <w:rFonts w:ascii="Times New Roman" w:eastAsia="Times New Roman" w:hAnsi="Times New Roman"/>
-          <w:sz w:val="28"/>
-        </w:rPr>
-        <w:t>состоит в формировании и развитии личностных и профессиональных качеств, позволяющих обеспечить выполнение требований в области универсальной компетенции</w:t>
-      </w:r>
-      <w:r>
-        <w:rPr>
-          <w:rFonts w:ascii="Times New Roman" w:eastAsia="Times New Roman" w:hAnsi="Times New Roman"/>
-          <w:sz w:val="28"/>
-        </w:rPr>
-        <w:t xml:space="preserve">, </w:t>
-      </w:r>
-      <w:r>
-        <w:rPr>
-          <w:rFonts w:ascii="Times New Roman" w:eastAsia="Times New Roman" w:hAnsi="Times New Roman"/>
-          <w:sz w:val="28"/>
-        </w:rPr>
-        <w:t>способность определять круг задач в рамках поставленной цели и выбирать оптимальные способы их решения, исходя из действующих правовых норм, имеющихся ресурсов и ограничении.</w:t>
+        <w:t xml:space="preserve">Цель проекта: </w:t>
+      </w:r>
+      <w:r>
+        <w:rPr>
+          <w:rFonts w:ascii="Times New Roman" w:eastAsia="Times New Roman" w:hAnsi="Times New Roman"/>
+          <w:sz w:val="28"/>
+        </w:rPr>
+        <w:t>состоит в формировании и развитии личностных и профессиональных качеств, позволяющих обеспечить выполнение требований в области универсальной компетенции, способность определять круг задач в рамках поставленной цели и выбирать оптимальные способы их решения, исходя из действующих правовых норм, имеющихся ресурсов и ограничении.</w:t>
       </w:r>
     </w:p>
     <w:p>
@@ -2791,10 +2769,7 @@
       </w:pPr>
       <w:bookmarkStart w:id="2" w:name="_Toc198565336"/>
       <w:r>
-        <w:t xml:space="preserve">2. </w:t>
-      </w:r>
-      <w:r>
-        <w:t>Общая характеристика деятельности организации</w:t>
+        <w:t>2. Общая характеристика деятельности организации</w:t>
       </w:r>
       <w:bookmarkEnd w:id="2"/>
     </w:p>
@@ -3160,10 +3135,7 @@
       </w:pPr>
       <w:bookmarkStart w:id="3" w:name="_Toc198565337"/>
       <w:r>
-        <w:t xml:space="preserve">3. </w:t>
-      </w:r>
-      <w:r>
-        <w:t>Описание задания по проектной практике</w:t>
+        <w:t>3. Описание задания по проектной практике</w:t>
       </w:r>
       <w:bookmarkEnd w:id="3"/>
     </w:p>
@@ -3173,10 +3145,7 @@
       </w:pPr>
       <w:bookmarkStart w:id="4" w:name="_Toc198565338"/>
       <w:r>
-        <w:t xml:space="preserve">3.1 </w:t>
-      </w:r>
-      <w:r>
-        <w:t xml:space="preserve">Настройка </w:t>
+        <w:t xml:space="preserve">3.1 Настройка </w:t>
       </w:r>
       <w:proofErr w:type="spellStart"/>
       <w:r>
@@ -3436,10 +3405,7 @@
       </w:pPr>
       <w:bookmarkStart w:id="6" w:name="_Toc198565340"/>
       <w:r>
-        <w:t xml:space="preserve">3.3 </w:t>
-      </w:r>
-      <w:r>
-        <w:t>Создание статического веб-сайта:</w:t>
+        <w:t>3.3 Создание статического веб-сайта:</w:t>
       </w:r>
       <w:bookmarkEnd w:id="6"/>
     </w:p>
@@ -3901,10 +3867,7 @@
       </w:pPr>
       <w:bookmarkStart w:id="8" w:name="_Toc198565342"/>
       <w:r>
-        <w:t xml:space="preserve">4. </w:t>
-      </w:r>
-      <w:r>
-        <w:t>Описание достигнутых результатов по проектной практике</w:t>
+        <w:t>4. Описание достигнутых результатов по проектной практике</w:t>
       </w:r>
       <w:bookmarkEnd w:id="8"/>
     </w:p>
@@ -5035,6 +4998,76 @@
           <w:szCs w:val="28"/>
         </w:rPr>
         <w:t>Кудрявцев Е.М. Оформление технической документации: учебное пособие. - М.: ИНФРА-М, 2018. - 304 с.</w:t>
+      </w:r>
+    </w:p>
+    <w:p>
+      <w:pPr>
+        <w:pStyle w:val="a6"/>
+        <w:numPr>
+          <w:ilvl w:val="0"/>
+          <w:numId w:val="28"/>
+        </w:numPr>
+        <w:spacing w:after="0" w:line="360" w:lineRule="auto"/>
+        <w:ind w:left="0" w:firstLine="357"/>
+        <w:jc w:val="both"/>
+        <w:rPr>
+          <w:rFonts w:ascii="Times New Roman" w:hAnsi="Times New Roman" w:cs="Times New Roman"/>
+          <w:sz w:val="28"/>
+          <w:szCs w:val="28"/>
+        </w:rPr>
+      </w:pPr>
+      <w:r>
+        <w:rPr>
+          <w:rFonts w:ascii="Times New Roman" w:hAnsi="Times New Roman" w:cs="Times New Roman"/>
+          <w:sz w:val="28"/>
+          <w:szCs w:val="28"/>
+        </w:rPr>
+        <w:t>С</w:t>
+      </w:r>
+      <w:proofErr w:type="spellStart"/>
+      <w:r>
+        <w:rPr>
+          <w:rFonts w:ascii="Times New Roman" w:hAnsi="Times New Roman" w:cs="Times New Roman"/>
+          <w:sz w:val="28"/>
+          <w:szCs w:val="28"/>
+        </w:rPr>
+        <w:t>сылка</w:t>
+      </w:r>
+      <w:proofErr w:type="spellEnd"/>
+      <w:r>
+        <w:rPr>
+          <w:rFonts w:ascii="Times New Roman" w:hAnsi="Times New Roman" w:cs="Times New Roman"/>
+          <w:sz w:val="28"/>
+          <w:szCs w:val="28"/>
+        </w:rPr>
+        <w:t xml:space="preserve"> на G</w:t>
+      </w:r>
+      <w:proofErr w:type="spellStart"/>
+      <w:r>
+        <w:rPr>
+          <w:rFonts w:ascii="Times New Roman" w:hAnsi="Times New Roman" w:cs="Times New Roman"/>
+          <w:sz w:val="28"/>
+          <w:szCs w:val="28"/>
+          <w:lang w:val="en-US"/>
+        </w:rPr>
+        <w:t>ithub</w:t>
+      </w:r>
+      <w:proofErr w:type="spellEnd"/>
+      <w:r>
+        <w:rPr>
+          <w:rFonts w:ascii="Times New Roman" w:hAnsi="Times New Roman" w:cs="Times New Roman"/>
+          <w:sz w:val="28"/>
+          <w:szCs w:val="28"/>
+        </w:rPr>
+        <w:t xml:space="preserve">: </w:t>
+      </w:r>
+      <w:r>
+        <w:rPr>
+          <w:rFonts w:ascii="Times New Roman" w:hAnsi="Times New Roman" w:cs="Times New Roman"/>
+          <w:sz w:val="28"/>
+          <w:szCs w:val="28"/>
+        </w:rPr>
+        <w:t>https://github.com/Petrunchik/project-practice/tree/main#:~:text=/-,project%2Dpractice,-Type</w:t>
       </w:r>
     </w:p>
     <w:sectPr>

</xml_diff>